<commit_message>
Updated prof's architecture diagram to more closely represent our class diagrams. Added diagram to the Architecture doc.
</commit_message>
<xml_diff>
--- a/Architecture.docx
+++ b/Architecture.docx
@@ -177,7 +177,7 @@
             </w:rPr>
             <w:fldChar w:fldCharType="separate"/>
           </w:r>
-          <w:hyperlink w:anchor="_Toc37409171" w:history="1">
+          <w:hyperlink w:anchor="_Toc37483156" w:history="1">
             <w:r>
               <w:rPr>
                 <w:rStyle w:val="Hyperlink"/>
@@ -204,7 +204,7 @@
                 <w:noProof/>
                 <w:webHidden/>
               </w:rPr>
-              <w:instrText xml:space="preserve"> PAGEREF _Toc37409171 \h </w:instrText>
+              <w:instrText xml:space="preserve"> PAGEREF _Toc37483156 \h </w:instrText>
             </w:r>
             <w:r>
               <w:rPr>
@@ -225,6 +225,146 @@
                 <w:webHidden/>
               </w:rPr>
               <w:t>3</w:t>
+            </w:r>
+            <w:r>
+              <w:rPr>
+                <w:noProof/>
+                <w:webHidden/>
+              </w:rPr>
+              <w:fldChar w:fldCharType="end"/>
+            </w:r>
+          </w:hyperlink>
+        </w:p>
+        <w:p>
+          <w:pPr>
+            <w:pStyle w:val="TOC2"/>
+            <w:tabs>
+              <w:tab w:val="right" w:leader="dot" w:pos="9350"/>
+            </w:tabs>
+            <w:rPr>
+              <w:noProof/>
+              <w:sz w:val="22"/>
+              <w:szCs w:val="22"/>
+            </w:rPr>
+          </w:pPr>
+          <w:hyperlink w:anchor="_Toc37483157" w:history="1">
+            <w:r>
+              <w:rPr>
+                <w:rStyle w:val="Hyperlink"/>
+                <w:noProof/>
+              </w:rPr>
+              <w:t>Architecture</w:t>
+            </w:r>
+            <w:r>
+              <w:rPr>
+                <w:noProof/>
+                <w:webHidden/>
+              </w:rPr>
+              <w:tab/>
+            </w:r>
+            <w:r>
+              <w:rPr>
+                <w:noProof/>
+                <w:webHidden/>
+              </w:rPr>
+              <w:fldChar w:fldCharType="begin"/>
+            </w:r>
+            <w:r>
+              <w:rPr>
+                <w:noProof/>
+                <w:webHidden/>
+              </w:rPr>
+              <w:instrText xml:space="preserve"> PAGEREF _Toc37483157 \h </w:instrText>
+            </w:r>
+            <w:r>
+              <w:rPr>
+                <w:noProof/>
+                <w:webHidden/>
+              </w:rPr>
+            </w:r>
+            <w:r>
+              <w:rPr>
+                <w:noProof/>
+                <w:webHidden/>
+              </w:rPr>
+              <w:fldChar w:fldCharType="separate"/>
+            </w:r>
+            <w:r>
+              <w:rPr>
+                <w:noProof/>
+                <w:webHidden/>
+              </w:rPr>
+              <w:t>3</w:t>
+            </w:r>
+            <w:r>
+              <w:rPr>
+                <w:noProof/>
+                <w:webHidden/>
+              </w:rPr>
+              <w:fldChar w:fldCharType="end"/>
+            </w:r>
+          </w:hyperlink>
+        </w:p>
+        <w:p>
+          <w:pPr>
+            <w:pStyle w:val="TOC2"/>
+            <w:tabs>
+              <w:tab w:val="right" w:leader="dot" w:pos="9350"/>
+            </w:tabs>
+            <w:rPr>
+              <w:noProof/>
+              <w:sz w:val="22"/>
+              <w:szCs w:val="22"/>
+            </w:rPr>
+          </w:pPr>
+          <w:hyperlink w:anchor="_Toc37483158" w:history="1">
+            <w:r>
+              <w:rPr>
+                <w:rStyle w:val="Hyperlink"/>
+                <w:noProof/>
+              </w:rPr>
+              <w:t>Class Diagram</w:t>
+            </w:r>
+            <w:r>
+              <w:rPr>
+                <w:noProof/>
+                <w:webHidden/>
+              </w:rPr>
+              <w:tab/>
+            </w:r>
+            <w:r>
+              <w:rPr>
+                <w:noProof/>
+                <w:webHidden/>
+              </w:rPr>
+              <w:fldChar w:fldCharType="begin"/>
+            </w:r>
+            <w:r>
+              <w:rPr>
+                <w:noProof/>
+                <w:webHidden/>
+              </w:rPr>
+              <w:instrText xml:space="preserve"> PAGEREF _Toc37483158 \h </w:instrText>
+            </w:r>
+            <w:r>
+              <w:rPr>
+                <w:noProof/>
+                <w:webHidden/>
+              </w:rPr>
+            </w:r>
+            <w:r>
+              <w:rPr>
+                <w:noProof/>
+                <w:webHidden/>
+              </w:rPr>
+              <w:fldChar w:fldCharType="separate"/>
+            </w:r>
+            <w:r>
+              <w:rPr>
+                <w:noProof/>
+                <w:webHidden/>
+              </w:rPr>
+              <w:t>4</w:t>
             </w:r>
             <w:r>
               <w:rPr>
@@ -247,7 +387,7 @@
               <w:szCs w:val="22"/>
             </w:rPr>
           </w:pPr>
-          <w:hyperlink w:anchor="_Toc37409172" w:history="1">
+          <w:hyperlink w:anchor="_Toc37483159" w:history="1">
             <w:r>
               <w:rPr>
                 <w:rStyle w:val="Hyperlink"/>
@@ -274,7 +414,7 @@
                 <w:noProof/>
                 <w:webHidden/>
               </w:rPr>
-              <w:instrText xml:space="preserve"> PAGEREF _Toc37409172 \h </w:instrText>
+              <w:instrText xml:space="preserve"> PAGEREF _Toc37483159 \h </w:instrText>
             </w:r>
             <w:r>
               <w:rPr>
@@ -294,7 +434,7 @@
                 <w:noProof/>
                 <w:webHidden/>
               </w:rPr>
-              <w:t>4</w:t>
+              <w:t>5</w:t>
             </w:r>
             <w:r>
               <w:rPr>
@@ -317,7 +457,7 @@
               <w:szCs w:val="22"/>
             </w:rPr>
           </w:pPr>
-          <w:hyperlink w:anchor="_Toc37409173" w:history="1">
+          <w:hyperlink w:anchor="_Toc37483160" w:history="1">
             <w:r>
               <w:rPr>
                 <w:rStyle w:val="Hyperlink"/>
@@ -344,7 +484,7 @@
                 <w:noProof/>
                 <w:webHidden/>
               </w:rPr>
-              <w:instrText xml:space="preserve"> PAGEREF _Toc37409173 \h </w:instrText>
+              <w:instrText xml:space="preserve"> PAGEREF _Toc37483160 \h </w:instrText>
             </w:r>
             <w:r>
               <w:rPr>
@@ -364,7 +504,7 @@
                 <w:noProof/>
                 <w:webHidden/>
               </w:rPr>
-              <w:t>4</w:t>
+              <w:t>5</w:t>
             </w:r>
             <w:r>
               <w:rPr>
@@ -387,7 +527,7 @@
               <w:szCs w:val="22"/>
             </w:rPr>
           </w:pPr>
-          <w:hyperlink w:anchor="_Toc37409174" w:history="1">
+          <w:hyperlink w:anchor="_Toc37483161" w:history="1">
             <w:r>
               <w:rPr>
                 <w:rStyle w:val="Hyperlink"/>
@@ -414,7 +554,7 @@
                 <w:noProof/>
                 <w:webHidden/>
               </w:rPr>
-              <w:instrText xml:space="preserve"> PAGEREF _Toc37409174 \h </w:instrText>
+              <w:instrText xml:space="preserve"> PAGEREF _Toc37483161 \h </w:instrText>
             </w:r>
             <w:r>
               <w:rPr>
@@ -434,7 +574,7 @@
                 <w:noProof/>
                 <w:webHidden/>
               </w:rPr>
-              <w:t>4</w:t>
+              <w:t>5</w:t>
             </w:r>
             <w:r>
               <w:rPr>
@@ -457,7 +597,7 @@
               <w:szCs w:val="22"/>
             </w:rPr>
           </w:pPr>
-          <w:hyperlink w:anchor="_Toc37409175" w:history="1">
+          <w:hyperlink w:anchor="_Toc37483162" w:history="1">
             <w:r>
               <w:rPr>
                 <w:rStyle w:val="Hyperlink"/>
@@ -484,7 +624,7 @@
                 <w:noProof/>
                 <w:webHidden/>
               </w:rPr>
-              <w:instrText xml:space="preserve"> PAGEREF _Toc37409175 \h </w:instrText>
+              <w:instrText xml:space="preserve"> PAGEREF _Toc37483162 \h </w:instrText>
             </w:r>
             <w:r>
               <w:rPr>
@@ -504,7 +644,7 @@
                 <w:noProof/>
                 <w:webHidden/>
               </w:rPr>
-              <w:t>4</w:t>
+              <w:t>5</w:t>
             </w:r>
             <w:r>
               <w:rPr>
@@ -527,7 +667,7 @@
               <w:szCs w:val="22"/>
             </w:rPr>
           </w:pPr>
-          <w:hyperlink w:anchor="_Toc37409176" w:history="1">
+          <w:hyperlink w:anchor="_Toc37483163" w:history="1">
             <w:r>
               <w:rPr>
                 <w:rStyle w:val="Hyperlink"/>
@@ -554,7 +694,7 @@
                 <w:noProof/>
                 <w:webHidden/>
               </w:rPr>
-              <w:instrText xml:space="preserve"> PAGEREF _Toc37409176 \h </w:instrText>
+              <w:instrText xml:space="preserve"> PAGEREF _Toc37483163 \h </w:instrText>
             </w:r>
             <w:r>
               <w:rPr>
@@ -574,7 +714,7 @@
                 <w:noProof/>
                 <w:webHidden/>
               </w:rPr>
-              <w:t>4</w:t>
+              <w:t>5</w:t>
             </w:r>
             <w:r>
               <w:rPr>
@@ -597,7 +737,7 @@
               <w:szCs w:val="22"/>
             </w:rPr>
           </w:pPr>
-          <w:hyperlink w:anchor="_Toc37409177" w:history="1">
+          <w:hyperlink w:anchor="_Toc37483164" w:history="1">
             <w:r>
               <w:rPr>
                 <w:rStyle w:val="Hyperlink"/>
@@ -624,7 +764,7 @@
                 <w:noProof/>
                 <w:webHidden/>
               </w:rPr>
-              <w:instrText xml:space="preserve"> PAGEREF _Toc37409177 \h </w:instrText>
+              <w:instrText xml:space="preserve"> PAGEREF _Toc37483164 \h </w:instrText>
             </w:r>
             <w:r>
               <w:rPr>
@@ -644,7 +784,7 @@
                 <w:noProof/>
                 <w:webHidden/>
               </w:rPr>
-              <w:t>5</w:t>
+              <w:t>6</w:t>
             </w:r>
             <w:r>
               <w:rPr>
@@ -654,8 +794,6 @@
               <w:fldChar w:fldCharType="end"/>
             </w:r>
           </w:hyperlink>
-          <w:bookmarkStart w:id="0" w:name="_GoBack"/>
-          <w:bookmarkEnd w:id="0"/>
         </w:p>
         <w:p>
           <w:pPr>
@@ -669,7 +807,7 @@
               <w:szCs w:val="22"/>
             </w:rPr>
           </w:pPr>
-          <w:hyperlink w:anchor="_Toc37409178" w:history="1">
+          <w:hyperlink w:anchor="_Toc37483165" w:history="1">
             <w:r>
               <w:rPr>
                 <w:rStyle w:val="Hyperlink"/>
@@ -696,7 +834,7 @@
                 <w:noProof/>
                 <w:webHidden/>
               </w:rPr>
-              <w:instrText xml:space="preserve"> PAGEREF _Toc37409178 \h </w:instrText>
+              <w:instrText xml:space="preserve"> PAGEREF _Toc37483165 \h </w:instrText>
             </w:r>
             <w:r>
               <w:rPr>
@@ -716,7 +854,7 @@
                 <w:noProof/>
                 <w:webHidden/>
               </w:rPr>
-              <w:t>5</w:t>
+              <w:t>6</w:t>
             </w:r>
             <w:r>
               <w:rPr>
@@ -739,7 +877,7 @@
               <w:szCs w:val="22"/>
             </w:rPr>
           </w:pPr>
-          <w:hyperlink w:anchor="_Toc37409179" w:history="1">
+          <w:hyperlink w:anchor="_Toc37483166" w:history="1">
             <w:r>
               <w:rPr>
                 <w:rStyle w:val="Hyperlink"/>
@@ -766,7 +904,7 @@
                 <w:noProof/>
                 <w:webHidden/>
               </w:rPr>
-              <w:instrText xml:space="preserve"> PAGEREF _Toc37409179 \h </w:instrText>
+              <w:instrText xml:space="preserve"> PAGEREF _Toc37483166 \h </w:instrText>
             </w:r>
             <w:r>
               <w:rPr>
@@ -786,7 +924,7 @@
                 <w:noProof/>
                 <w:webHidden/>
               </w:rPr>
-              <w:t>5</w:t>
+              <w:t>6</w:t>
             </w:r>
             <w:r>
               <w:rPr>
@@ -809,7 +947,7 @@
               <w:szCs w:val="22"/>
             </w:rPr>
           </w:pPr>
-          <w:hyperlink w:anchor="_Toc37409180" w:history="1">
+          <w:hyperlink w:anchor="_Toc37483167" w:history="1">
             <w:r>
               <w:rPr>
                 <w:rStyle w:val="Hyperlink"/>
@@ -836,7 +974,7 @@
                 <w:noProof/>
                 <w:webHidden/>
               </w:rPr>
-              <w:instrText xml:space="preserve"> PAGEREF _Toc37409180 \h </w:instrText>
+              <w:instrText xml:space="preserve"> PAGEREF _Toc37483167 \h </w:instrText>
             </w:r>
             <w:r>
               <w:rPr>
@@ -856,7 +994,7 @@
                 <w:noProof/>
                 <w:webHidden/>
               </w:rPr>
-              <w:t>5</w:t>
+              <w:t>6</w:t>
             </w:r>
             <w:r>
               <w:rPr>
@@ -879,7 +1017,7 @@
               <w:szCs w:val="22"/>
             </w:rPr>
           </w:pPr>
-          <w:hyperlink w:anchor="_Toc37409181" w:history="1">
+          <w:hyperlink w:anchor="_Toc37483168" w:history="1">
             <w:r>
               <w:rPr>
                 <w:rStyle w:val="Hyperlink"/>
@@ -906,7 +1044,7 @@
                 <w:noProof/>
                 <w:webHidden/>
               </w:rPr>
-              <w:instrText xml:space="preserve"> PAGEREF _Toc37409181 \h </w:instrText>
+              <w:instrText xml:space="preserve"> PAGEREF _Toc37483168 \h </w:instrText>
             </w:r>
             <w:r>
               <w:rPr>
@@ -926,7 +1064,7 @@
                 <w:noProof/>
                 <w:webHidden/>
               </w:rPr>
-              <w:t>6</w:t>
+              <w:t>7</w:t>
             </w:r>
             <w:r>
               <w:rPr>
@@ -949,7 +1087,7 @@
               <w:szCs w:val="22"/>
             </w:rPr>
           </w:pPr>
-          <w:hyperlink w:anchor="_Toc37409182" w:history="1">
+          <w:hyperlink w:anchor="_Toc37483169" w:history="1">
             <w:r>
               <w:rPr>
                 <w:rStyle w:val="Hyperlink"/>
@@ -976,7 +1114,7 @@
                 <w:noProof/>
                 <w:webHidden/>
               </w:rPr>
-              <w:instrText xml:space="preserve"> PAGEREF _Toc37409182 \h </w:instrText>
+              <w:instrText xml:space="preserve"> PAGEREF _Toc37483169 \h </w:instrText>
             </w:r>
             <w:r>
               <w:rPr>
@@ -996,7 +1134,7 @@
                 <w:noProof/>
                 <w:webHidden/>
               </w:rPr>
-              <w:t>6</w:t>
+              <w:t>7</w:t>
             </w:r>
             <w:r>
               <w:rPr>
@@ -1019,7 +1157,7 @@
               <w:szCs w:val="22"/>
             </w:rPr>
           </w:pPr>
-          <w:hyperlink w:anchor="_Toc37409183" w:history="1">
+          <w:hyperlink w:anchor="_Toc37483170" w:history="1">
             <w:r>
               <w:rPr>
                 <w:rStyle w:val="Hyperlink"/>
@@ -1046,7 +1184,7 @@
                 <w:noProof/>
                 <w:webHidden/>
               </w:rPr>
-              <w:instrText xml:space="preserve"> PAGEREF _Toc37409183 \h </w:instrText>
+              <w:instrText xml:space="preserve"> PAGEREF _Toc37483170 \h </w:instrText>
             </w:r>
             <w:r>
               <w:rPr>
@@ -1066,7 +1204,7 @@
                 <w:noProof/>
                 <w:webHidden/>
               </w:rPr>
-              <w:t>6</w:t>
+              <w:t>7</w:t>
             </w:r>
             <w:r>
               <w:rPr>
@@ -1089,7 +1227,7 @@
               <w:szCs w:val="22"/>
             </w:rPr>
           </w:pPr>
-          <w:hyperlink w:anchor="_Toc37409184" w:history="1">
+          <w:hyperlink w:anchor="_Toc37483171" w:history="1">
             <w:r>
               <w:rPr>
                 <w:rStyle w:val="Hyperlink"/>
@@ -1116,7 +1254,7 @@
                 <w:noProof/>
                 <w:webHidden/>
               </w:rPr>
-              <w:instrText xml:space="preserve"> PAGEREF _Toc37409184 \h </w:instrText>
+              <w:instrText xml:space="preserve"> PAGEREF _Toc37483171 \h </w:instrText>
             </w:r>
             <w:r>
               <w:rPr>
@@ -1136,7 +1274,7 @@
                 <w:noProof/>
                 <w:webHidden/>
               </w:rPr>
-              <w:t>6</w:t>
+              <w:t>7</w:t>
             </w:r>
             <w:r>
               <w:rPr>
@@ -1159,7 +1297,7 @@
               <w:szCs w:val="22"/>
             </w:rPr>
           </w:pPr>
-          <w:hyperlink w:anchor="_Toc37409185" w:history="1">
+          <w:hyperlink w:anchor="_Toc37483172" w:history="1">
             <w:r>
               <w:rPr>
                 <w:rStyle w:val="Hyperlink"/>
@@ -1186,7 +1324,7 @@
                 <w:noProof/>
                 <w:webHidden/>
               </w:rPr>
-              <w:instrText xml:space="preserve"> PAGEREF _Toc37409185 \h </w:instrText>
+              <w:instrText xml:space="preserve"> PAGEREF _Toc37483172 \h </w:instrText>
             </w:r>
             <w:r>
               <w:rPr>
@@ -1206,7 +1344,7 @@
                 <w:noProof/>
                 <w:webHidden/>
               </w:rPr>
-              <w:t>6</w:t>
+              <w:t>7</w:t>
             </w:r>
             <w:r>
               <w:rPr>
@@ -1229,7 +1367,7 @@
               <w:szCs w:val="22"/>
             </w:rPr>
           </w:pPr>
-          <w:hyperlink w:anchor="_Toc37409186" w:history="1">
+          <w:hyperlink w:anchor="_Toc37483173" w:history="1">
             <w:r>
               <w:rPr>
                 <w:rStyle w:val="Hyperlink"/>
@@ -1256,7 +1394,7 @@
                 <w:noProof/>
                 <w:webHidden/>
               </w:rPr>
-              <w:instrText xml:space="preserve"> PAGEREF _Toc37409186 \h </w:instrText>
+              <w:instrText xml:space="preserve"> PAGEREF _Toc37483173 \h </w:instrText>
             </w:r>
             <w:r>
               <w:rPr>
@@ -1276,7 +1414,7 @@
                 <w:noProof/>
                 <w:webHidden/>
               </w:rPr>
-              <w:t>7</w:t>
+              <w:t>8</w:t>
             </w:r>
             <w:r>
               <w:rPr>
@@ -1307,16 +1445,122 @@
       <w:r>
         <w:br w:type="page"/>
       </w:r>
-      <w:bookmarkStart w:id="1" w:name="_Toc37409171"/>
+      <w:bookmarkStart w:id="0" w:name="_Toc37483156"/>
       <w:r>
         <w:lastRenderedPageBreak/>
         <w:t>Overview</w:t>
+      </w:r>
+      <w:bookmarkEnd w:id="0"/>
+    </w:p>
+    <w:p>
+      <w:r>
+        <w:t>The following figure</w:t>
+      </w:r>
+      <w:r>
+        <w:t>s</w:t>
+      </w:r>
+      <w:r>
+        <w:t xml:space="preserve"> shows and overview of the architecture</w:t>
+      </w:r>
+      <w:r>
+        <w:t xml:space="preserve"> and class diagram.</w:t>
+      </w:r>
+    </w:p>
+    <w:p>
+      <w:pPr>
+        <w:pStyle w:val="Heading2"/>
+      </w:pPr>
+      <w:bookmarkStart w:id="1" w:name="_Toc37483157"/>
+      <w:r>
+        <w:t>Architecture</w:t>
       </w:r>
       <w:bookmarkEnd w:id="1"/>
     </w:p>
     <w:p>
       <w:r>
-        <w:t>The following figure shows and overview of the architecture.</w:t>
+        <w:t>Text…</w:t>
+      </w:r>
+    </w:p>
+    <w:p/>
+    <w:p>
+      <w:r>
+        <w:rPr>
+          <w:noProof/>
+        </w:rPr>
+        <w:drawing>
+          <wp:inline distT="0" distB="0" distL="0" distR="0" wp14:anchorId="03D561B7" wp14:editId="6EFE0400">
+            <wp:extent cx="5705475" cy="4799091"/>
+            <wp:effectExtent l="0" t="0" r="0" b="1905"/>
+            <wp:docPr id="88" name="Picture 88"/>
+            <wp:cNvGraphicFramePr>
+              <a:graphicFrameLocks xmlns:a="http://schemas.openxmlformats.org/drawingml/2006/main" noChangeAspect="1"/>
+            </wp:cNvGraphicFramePr>
+            <a:graphic xmlns:a="http://schemas.openxmlformats.org/drawingml/2006/main">
+              <a:graphicData uri="http://schemas.openxmlformats.org/drawingml/2006/picture">
+                <pic:pic xmlns:pic="http://schemas.openxmlformats.org/drawingml/2006/picture">
+                  <pic:nvPicPr>
+                    <pic:cNvPr id="0" name="Picture 2"/>
+                    <pic:cNvPicPr>
+                      <a:picLocks noChangeAspect="1" noChangeArrowheads="1"/>
+                    </pic:cNvPicPr>
+                  </pic:nvPicPr>
+                  <pic:blipFill>
+                    <a:blip r:embed="rId8">
+                      <a:extLst>
+                        <a:ext uri="{28A0092B-C50C-407E-A947-70E740481C1C}">
+                          <a14:useLocalDpi xmlns:a14="http://schemas.microsoft.com/office/drawing/2010/main" val="0"/>
+                        </a:ext>
+                      </a:extLst>
+                    </a:blip>
+                    <a:srcRect/>
+                    <a:stretch>
+                      <a:fillRect/>
+                    </a:stretch>
+                  </pic:blipFill>
+                  <pic:spPr bwMode="auto">
+                    <a:xfrm>
+                      <a:off x="0" y="0"/>
+                      <a:ext cx="5726075" cy="4816418"/>
+                    </a:xfrm>
+                    <a:prstGeom prst="rect">
+                      <a:avLst/>
+                    </a:prstGeom>
+                    <a:noFill/>
+                  </pic:spPr>
+                </pic:pic>
+              </a:graphicData>
+            </a:graphic>
+          </wp:inline>
+        </w:drawing>
+      </w:r>
+    </w:p>
+    <w:p>
+      <w:pPr>
+        <w:rPr>
+          <w:rFonts w:asciiTheme="majorHAnsi" w:eastAsiaTheme="majorEastAsia" w:hAnsiTheme="majorHAnsi" w:cstheme="majorBidi"/>
+          <w:color w:val="C77C0E" w:themeColor="accent1" w:themeShade="BF"/>
+          <w:sz w:val="28"/>
+          <w:szCs w:val="28"/>
+        </w:rPr>
+      </w:pPr>
+      <w:r>
+        <w:br w:type="page"/>
+      </w:r>
+    </w:p>
+    <w:p>
+      <w:pPr>
+        <w:pStyle w:val="Heading2"/>
+      </w:pPr>
+      <w:bookmarkStart w:id="2" w:name="_Toc37483158"/>
+      <w:r>
+        <w:lastRenderedPageBreak/>
+        <w:t>Class Diagram</w:t>
+      </w:r>
+      <w:bookmarkEnd w:id="2"/>
+    </w:p>
+    <w:p>
+      <w:r>
+        <w:t>Text ….</w:t>
       </w:r>
     </w:p>
     <w:p>
@@ -1342,7 +1586,7 @@
                     </pic:cNvPicPr>
                   </pic:nvPicPr>
                   <pic:blipFill>
-                    <a:blip r:embed="rId8">
+                    <a:blip r:embed="rId9">
                       <a:extLst>
                         <a:ext uri="{28A0092B-C50C-407E-A947-70E740481C1C}">
                           <a14:useLocalDpi xmlns:a14="http://schemas.microsoft.com/office/drawing/2010/main" val="0"/>
@@ -1534,33 +1778,33 @@
       <w:pPr>
         <w:pStyle w:val="Heading1"/>
       </w:pPr>
-      <w:bookmarkStart w:id="2" w:name="_Toc37409172"/>
+      <w:bookmarkStart w:id="3" w:name="_Toc37483159"/>
       <w:r>
         <w:lastRenderedPageBreak/>
         <w:t xml:space="preserve">Architectural </w:t>
       </w:r>
       <w:r>
         <w:t>Components</w:t>
-      </w:r>
-      <w:bookmarkEnd w:id="2"/>
-    </w:p>
-    <w:p>
-      <w:r>
-        <w:t>This section describes architectural components.</w:t>
-      </w:r>
-    </w:p>
-    <w:p>
-      <w:pPr>
-        <w:pStyle w:val="Heading2"/>
-      </w:pPr>
-      <w:bookmarkStart w:id="3" w:name="_Toc37409173"/>
-      <w:r>
-        <w:t>Test Executor</w:t>
       </w:r>
       <w:bookmarkEnd w:id="3"/>
     </w:p>
     <w:p>
       <w:r>
+        <w:t>This section describes architectural components.</w:t>
+      </w:r>
+    </w:p>
+    <w:p>
+      <w:pPr>
+        <w:pStyle w:val="Heading2"/>
+      </w:pPr>
+      <w:bookmarkStart w:id="4" w:name="_Toc37483160"/>
+      <w:r>
+        <w:t>Test Executor</w:t>
+      </w:r>
+      <w:bookmarkEnd w:id="4"/>
+    </w:p>
+    <w:p>
+      <w:r>
         <w:t>The test executor will be the user interface of the Test Harness project. In earlier phases, this will be in the form of a Command-Line Interface application. In later phases, this will be a Graphical User Interface application. While the interaction of the application will differ, the functionality which allows choosing tests, messaging them to the Test Harness and displaying results should remain the same.</w:t>
       </w:r>
     </w:p>
@@ -1569,14 +1813,14 @@
       <w:pPr>
         <w:pStyle w:val="Heading3"/>
       </w:pPr>
-      <w:bookmarkStart w:id="4" w:name="_Toc37409174"/>
+      <w:bookmarkStart w:id="5" w:name="_Toc37483161"/>
       <w:r>
         <w:t>Requirements</w:t>
       </w:r>
       <w:r>
         <w:t xml:space="preserve"> Mapping</w:t>
       </w:r>
-      <w:bookmarkEnd w:id="4"/>
+      <w:bookmarkEnd w:id="5"/>
     </w:p>
     <w:tbl>
       <w:tblPr>
@@ -1874,11 +2118,11 @@
       <w:pPr>
         <w:pStyle w:val="Heading2"/>
       </w:pPr>
-      <w:bookmarkStart w:id="5" w:name="_Toc37409175"/>
+      <w:bookmarkStart w:id="6" w:name="_Toc37483162"/>
       <w:r>
         <w:t>Messaging Queues</w:t>
       </w:r>
-      <w:bookmarkEnd w:id="5"/>
+      <w:bookmarkEnd w:id="6"/>
     </w:p>
     <w:p>
       <w:r>
@@ -1923,11 +2167,11 @@
       <w:pPr>
         <w:pStyle w:val="Heading3"/>
       </w:pPr>
-      <w:bookmarkStart w:id="6" w:name="_Toc37409176"/>
+      <w:bookmarkStart w:id="7" w:name="_Toc37483163"/>
       <w:r>
         <w:t>Requirements Mapping</w:t>
       </w:r>
-      <w:bookmarkEnd w:id="6"/>
+      <w:bookmarkEnd w:id="7"/>
     </w:p>
     <w:tbl>
       <w:tblPr>
@@ -2051,42 +2295,27 @@
           </w:p>
           <w:p>
             <w:r>
-              <w:t xml:space="preserve">- </w:t>
-            </w:r>
-            <w:r>
-              <w:t>Source and Destination addresses</w:t>
-            </w:r>
-          </w:p>
-          <w:p>
-            <w:r>
-              <w:t xml:space="preserve">- </w:t>
-            </w:r>
-            <w:r>
-              <w:t>Message type</w:t>
-            </w:r>
-          </w:p>
-          <w:p>
-            <w:r>
-              <w:t xml:space="preserve">- </w:t>
-            </w:r>
-            <w:r>
-              <w:t>Author</w:t>
-            </w:r>
-          </w:p>
-          <w:p>
-            <w:r>
-              <w:t xml:space="preserve">- </w:t>
-            </w:r>
-            <w:r>
-              <w:t>Time-Date</w:t>
-            </w:r>
-          </w:p>
-          <w:p>
-            <w:r>
-              <w:t>-</w:t>
-            </w:r>
-            <w:r>
-              <w:t>String body:</w:t>
+              <w:t>- Source and Destination addresses</w:t>
+            </w:r>
+          </w:p>
+          <w:p>
+            <w:r>
+              <w:t>- Message type</w:t>
+            </w:r>
+          </w:p>
+          <w:p>
+            <w:r>
+              <w:t>- Author</w:t>
+            </w:r>
+          </w:p>
+          <w:p>
+            <w:r>
+              <w:t>- Time-Date</w:t>
+            </w:r>
+          </w:p>
+          <w:p>
+            <w:r>
+              <w:t>-String body:</w:t>
             </w:r>
           </w:p>
           <w:p>
@@ -2190,11 +2419,11 @@
       <w:pPr>
         <w:pStyle w:val="Heading2"/>
       </w:pPr>
-      <w:bookmarkStart w:id="7" w:name="_Toc37409177"/>
+      <w:bookmarkStart w:id="8" w:name="_Toc37483164"/>
       <w:r>
         <w:t>Test Harness</w:t>
       </w:r>
-      <w:bookmarkEnd w:id="7"/>
+      <w:bookmarkEnd w:id="8"/>
     </w:p>
     <w:p>
       <w:r>
@@ -2221,11 +2450,11 @@
       <w:pPr>
         <w:pStyle w:val="Heading3"/>
       </w:pPr>
-      <w:bookmarkStart w:id="8" w:name="_Toc37409178"/>
+      <w:bookmarkStart w:id="9" w:name="_Toc37483165"/>
       <w:r>
         <w:t>Requirements Mapping</w:t>
       </w:r>
-      <w:bookmarkEnd w:id="8"/>
+      <w:bookmarkEnd w:id="9"/>
     </w:p>
     <w:tbl>
       <w:tblPr>
@@ -2583,11 +2812,11 @@
       <w:pPr>
         <w:pStyle w:val="Heading2"/>
       </w:pPr>
-      <w:bookmarkStart w:id="9" w:name="_Toc37409179"/>
+      <w:bookmarkStart w:id="10" w:name="_Toc37483166"/>
       <w:r>
         <w:t>Child Tester</w:t>
       </w:r>
-      <w:bookmarkEnd w:id="9"/>
+      <w:bookmarkEnd w:id="10"/>
     </w:p>
     <w:p>
       <w:r>
@@ -2606,11 +2835,11 @@
       <w:pPr>
         <w:pStyle w:val="Heading3"/>
       </w:pPr>
-      <w:bookmarkStart w:id="10" w:name="_Toc37409180"/>
+      <w:bookmarkStart w:id="11" w:name="_Toc37483167"/>
       <w:r>
         <w:t>Requirements Mapping</w:t>
       </w:r>
-      <w:bookmarkEnd w:id="10"/>
+      <w:bookmarkEnd w:id="11"/>
     </w:p>
     <w:tbl>
       <w:tblPr>
@@ -2884,11 +3113,11 @@
       <w:pPr>
         <w:pStyle w:val="Heading2"/>
       </w:pPr>
-      <w:bookmarkStart w:id="11" w:name="_Toc37409181"/>
+      <w:bookmarkStart w:id="12" w:name="_Toc37483168"/>
       <w:r>
         <w:t>Test Drivers</w:t>
       </w:r>
-      <w:bookmarkEnd w:id="11"/>
+      <w:bookmarkEnd w:id="12"/>
     </w:p>
     <w:p>
       <w:r>
@@ -2899,11 +3128,11 @@
       <w:pPr>
         <w:pStyle w:val="Heading3"/>
       </w:pPr>
-      <w:bookmarkStart w:id="12" w:name="_Toc37409182"/>
+      <w:bookmarkStart w:id="13" w:name="_Toc37483169"/>
       <w:r>
         <w:t>Requirements Mapping</w:t>
       </w:r>
-      <w:bookmarkEnd w:id="12"/>
+      <w:bookmarkEnd w:id="13"/>
     </w:p>
     <w:tbl>
       <w:tblPr>
@@ -3070,11 +3299,11 @@
       <w:pPr>
         <w:pStyle w:val="Heading2"/>
       </w:pPr>
-      <w:bookmarkStart w:id="13" w:name="_Toc37409183"/>
+      <w:bookmarkStart w:id="14" w:name="_Toc37483170"/>
       <w:r>
         <w:t>Logger</w:t>
       </w:r>
-      <w:bookmarkEnd w:id="13"/>
+      <w:bookmarkEnd w:id="14"/>
     </w:p>
     <w:p>
       <w:r>
@@ -3085,11 +3314,11 @@
       <w:pPr>
         <w:pStyle w:val="Heading3"/>
       </w:pPr>
-      <w:bookmarkStart w:id="14" w:name="_Toc37409184"/>
+      <w:bookmarkStart w:id="15" w:name="_Toc37483171"/>
       <w:r>
         <w:t>Requirements Mapping</w:t>
       </w:r>
-      <w:bookmarkEnd w:id="14"/>
+      <w:bookmarkEnd w:id="15"/>
     </w:p>
     <w:tbl>
       <w:tblPr>
@@ -3231,11 +3460,11 @@
       <w:pPr>
         <w:pStyle w:val="Heading1"/>
       </w:pPr>
-      <w:bookmarkStart w:id="15" w:name="_Toc37409185"/>
+      <w:bookmarkStart w:id="16" w:name="_Toc37483172"/>
       <w:r>
         <w:t>Testing Requirements</w:t>
       </w:r>
-      <w:bookmarkEnd w:id="15"/>
+      <w:bookmarkEnd w:id="16"/>
     </w:p>
     <w:p>
       <w:r>
@@ -3256,11 +3485,11 @@
       <w:pPr>
         <w:pStyle w:val="Heading2"/>
       </w:pPr>
-      <w:bookmarkStart w:id="16" w:name="_Toc37409186"/>
+      <w:bookmarkStart w:id="17" w:name="_Toc37483173"/>
       <w:r>
         <w:t>Requirements Mapping</w:t>
       </w:r>
-      <w:bookmarkEnd w:id="16"/>
+      <w:bookmarkEnd w:id="17"/>
     </w:p>
     <w:tbl>
       <w:tblPr>
@@ -3470,7 +3699,7 @@
     <w:p/>
     <w:p/>
     <w:sectPr>
-      <w:footerReference w:type="default" r:id="rId9"/>
+      <w:footerReference w:type="default" r:id="rId10"/>
       <w:pgSz w:w="12240" w:h="15840"/>
       <w:pgMar w:top="1440" w:right="1440" w:bottom="1440" w:left="1440" w:header="720" w:footer="720" w:gutter="0"/>
       <w:cols w:space="720"/>
@@ -4110,6 +4339,7 @@
     <w:lsdException w:name="HTML Sample" w:semiHidden="1" w:unhideWhenUsed="1"/>
     <w:lsdException w:name="HTML Typewriter" w:semiHidden="1" w:unhideWhenUsed="1"/>
     <w:lsdException w:name="HTML Variable" w:semiHidden="1" w:unhideWhenUsed="1"/>
+    <w:lsdException w:name="Normal Table" w:semiHidden="1" w:unhideWhenUsed="1"/>
     <w:lsdException w:name="annotation subject" w:semiHidden="1" w:unhideWhenUsed="1"/>
     <w:lsdException w:name="No List" w:semiHidden="1" w:unhideWhenUsed="1"/>
     <w:lsdException w:name="Outline List 1" w:semiHidden="1" w:unhideWhenUsed="1"/>
@@ -4156,8 +4386,10 @@
     <w:lsdException w:name="Table Subtle 2" w:semiHidden="1" w:unhideWhenUsed="1"/>
     <w:lsdException w:name="Table Web 1" w:semiHidden="1" w:unhideWhenUsed="1"/>
     <w:lsdException w:name="Table Web 2" w:semiHidden="1" w:unhideWhenUsed="1"/>
+    <w:lsdException w:name="Table Web 3" w:semiHidden="1" w:unhideWhenUsed="1"/>
     <w:lsdException w:name="Balloon Text" w:semiHidden="1" w:unhideWhenUsed="1"/>
     <w:lsdException w:name="Table Grid" w:uiPriority="39"/>
+    <w:lsdException w:name="Table Theme" w:semiHidden="1" w:unhideWhenUsed="1"/>
     <w:lsdException w:name="Placeholder Text" w:semiHidden="1"/>
     <w:lsdException w:name="No Spacing" w:uiPriority="1" w:qFormat="1"/>
     <w:lsdException w:name="Light Shading" w:uiPriority="60"/>
@@ -4591,7 +4823,6 @@
   <w:style w:type="character" w:default="1" w:styleId="DefaultParagraphFont">
     <w:name w:val="Default Paragraph Font"/>
     <w:uiPriority w:val="1"/>
-    <w:semiHidden/>
     <w:unhideWhenUsed/>
   </w:style>
   <w:style w:type="table" w:default="1" w:styleId="TableNormal">
@@ -5716,7 +5947,7 @@
 </file>
 
 <file path=customXml/itemProps1.xml><?xml version="1.0" encoding="utf-8"?>
-<ds:datastoreItem xmlns:ds="http://schemas.openxmlformats.org/officeDocument/2006/customXml" ds:itemID="{67A57727-5E7F-4DEC-90F2-4F75D6D7640C}">
+<ds:datastoreItem xmlns:ds="http://schemas.openxmlformats.org/officeDocument/2006/customXml" ds:itemID="{51959250-A379-466E-8FC4-697725D2B20E}">
   <ds:schemaRefs>
     <ds:schemaRef ds:uri="http://schemas.openxmlformats.org/officeDocument/2006/bibliography"/>
   </ds:schemaRefs>

</xml_diff>